<commit_message>
fixed bug in updating paths
</commit_message>
<xml_diff>
--- a/writeup.docx
+++ b/writeup.docx
@@ -9,8 +9,6 @@
           <w:color w:val="000000"/>
         </w:rPr>
       </w:pPr>
-      <w:bookmarkStart w:id="0" w:name="_GoBack"/>
-      <w:bookmarkEnd w:id="0"/>
       <w:proofErr w:type="gramStart"/>
       <w:r>
         <w:rPr>
@@ -137,8 +135,6 @@
         </w:rPr>
         <w:t>Here’s our example:</w:t>
       </w:r>
-    </w:p>
-    <w:p>
       <w:r>
         <w:br/>
       </w:r>
@@ -196,9 +192,6 @@
       <w:r>
         <w:t xml:space="preserve"> in San Diego, CA -&gt; Comcast in San Diego, CA. Cost of route: $1.14, 7350 miles.</w:t>
       </w:r>
-      <w:r>
-        <w:br/>
-      </w:r>
     </w:p>
     <w:p>
       <w:r>
@@ -238,8 +231,72 @@
       </w:r>
     </w:p>
     <w:p>
+      <w:pPr>
+        <w:keepNext/>
+        <w:rPr>
+          <w:rFonts w:ascii="Arial" w:hAnsi="Arial" w:cs="Arial"/>
+          <w:color w:val="000000"/>
+        </w:rPr>
+      </w:pPr>
       <w:r>
-        <w:br w:type="page"/>
+        <w:rPr>
+          <w:rFonts w:ascii="Arial" w:hAnsi="Arial" w:cs="Arial"/>
+          <w:color w:val="000000"/>
+        </w:rPr>
+        <w:t>c) Average Differenc</w:t>
+      </w:r>
+      <w:r>
+        <w:rPr>
+          <w:rFonts w:ascii="Arial" w:hAnsi="Arial" w:cs="Arial"/>
+          <w:color w:val="000000"/>
+        </w:rPr>
+        <w:t>e = ~890 miles</w:t>
+      </w:r>
+      <w:bookmarkStart w:id="0" w:name="_GoBack"/>
+      <w:bookmarkEnd w:id="0"/>
+      <w:r>
+        <w:rPr>
+          <w:rFonts w:ascii="Arial" w:hAnsi="Arial" w:cs="Arial"/>
+          <w:color w:val="000000"/>
+        </w:rPr>
+        <w:t xml:space="preserve"> </w:t>
+      </w:r>
+      <w:r>
+        <w:rPr>
+          <w:noProof/>
+        </w:rPr>
+        <w:drawing>
+          <wp:inline distT="0" distB="0" distL="0" distR="0" wp14:anchorId="4D81BAB9" wp14:editId="04E532B0">
+            <wp:extent cx="6000750" cy="3028950"/>
+            <wp:effectExtent l="0" t="0" r="19050" b="19050"/>
+            <wp:docPr id="1" name="Chart 1"/>
+            <wp:cNvGraphicFramePr/>
+            <a:graphic xmlns:a="http://schemas.openxmlformats.org/drawingml/2006/main">
+              <a:graphicData uri="http://schemas.openxmlformats.org/drawingml/2006/chart">
+                <c:chart xmlns:c="http://schemas.openxmlformats.org/drawingml/2006/chart" xmlns:r="http://schemas.openxmlformats.org/officeDocument/2006/relationships" r:id="rId5"/>
+              </a:graphicData>
+            </a:graphic>
+          </wp:inline>
+        </w:drawing>
+      </w:r>
+    </w:p>
+    <w:p>
+      <w:pPr>
+        <w:pStyle w:val="Caption"/>
+      </w:pPr>
+      <w:r>
+        <w:t xml:space="preserve">Figure </w:t>
+      </w:r>
+      <w:fldSimple w:instr=" SEQ Figure \* ARABIC ">
+        <w:r>
+          <w:rPr>
+            <w:noProof/>
+          </w:rPr>
+          <w:t>1</w:t>
+        </w:r>
+      </w:fldSimple>
+      <w:r>
+        <w:t>: Distances ordered from smallest to largest</w:t>
       </w:r>
     </w:p>
     <w:p>
@@ -255,84 +312,14 @@
           <w:color w:val="000000"/>
         </w:rPr>
         <w:lastRenderedPageBreak/>
-        <w:t xml:space="preserve">c) Average Difference = (Average </w:t>
-      </w:r>
-      <w:proofErr w:type="spellStart"/>
-      <w:r>
-        <w:rPr>
-          <w:rFonts w:ascii="Arial" w:hAnsi="Arial" w:cs="Arial"/>
-          <w:color w:val="000000"/>
-        </w:rPr>
-        <w:t>EconCost</w:t>
-      </w:r>
-      <w:proofErr w:type="spellEnd"/>
-      <w:r>
-        <w:rPr>
-          <w:rFonts w:ascii="Arial" w:hAnsi="Arial" w:cs="Arial"/>
-          <w:color w:val="000000"/>
-        </w:rPr>
-        <w:t xml:space="preserve"> Path Length)–(Average </w:t>
-      </w:r>
-      <w:proofErr w:type="spellStart"/>
-      <w:r>
-        <w:rPr>
-          <w:rFonts w:ascii="Arial" w:hAnsi="Arial" w:cs="Arial"/>
-          <w:color w:val="000000"/>
-        </w:rPr>
-        <w:t>ShortestPath</w:t>
-      </w:r>
-      <w:proofErr w:type="spellEnd"/>
-      <w:r>
-        <w:rPr>
-          <w:rFonts w:ascii="Arial" w:hAnsi="Arial" w:cs="Arial"/>
-          <w:color w:val="000000"/>
-        </w:rPr>
-        <w:t xml:space="preserve"> Path Length) = ~876</w:t>
-      </w:r>
-    </w:p>
-    <w:p>
-      <w:pPr>
-        <w:rPr>
-          <w:rFonts w:ascii="Arial" w:hAnsi="Arial" w:cs="Arial"/>
-          <w:color w:val="000000"/>
-        </w:rPr>
-      </w:pPr>
-      <w:r>
-        <w:rPr>
-          <w:noProof/>
-        </w:rPr>
-        <w:drawing>
-          <wp:inline distT="0" distB="0" distL="0" distR="0" wp14:anchorId="6198A110" wp14:editId="0107C15C">
-            <wp:extent cx="5943600" cy="3690620"/>
-            <wp:effectExtent l="0" t="0" r="19050" b="24130"/>
-            <wp:docPr id="1" name="Chart 1"/>
-            <wp:cNvGraphicFramePr/>
-            <a:graphic xmlns:a="http://schemas.openxmlformats.org/drawingml/2006/main">
-              <a:graphicData uri="http://schemas.openxmlformats.org/drawingml/2006/chart">
-                <c:chart xmlns:c="http://schemas.openxmlformats.org/drawingml/2006/chart" xmlns:r="http://schemas.openxmlformats.org/officeDocument/2006/relationships" r:id="rId5"/>
-              </a:graphicData>
-            </a:graphic>
-          </wp:inline>
-        </w:drawing>
-      </w:r>
-      <w:r>
-        <w:br/>
-      </w:r>
-      <w:r>
-        <w:br/>
-      </w:r>
-      <w:r>
-        <w:br/>
-      </w:r>
-      <w:r>
-        <w:br/>
+        <w:t>d</w:t>
       </w:r>
       <w:r>
         <w:rPr>
           <w:rFonts w:ascii="Arial" w:hAnsi="Arial" w:cs="Arial"/>
           <w:color w:val="000000"/>
         </w:rPr>
-        <w:t xml:space="preserve">d) Using </w:t>
+        <w:t xml:space="preserve">) Using </w:t>
       </w:r>
       <w:proofErr w:type="spellStart"/>
       <w:r>
@@ -369,18 +356,14 @@
     </w:p>
     <w:p>
       <w:pPr>
-        <w:rPr>
-          <w:rFonts w:ascii="Arial" w:hAnsi="Arial" w:cs="Arial"/>
-          <w:color w:val="000000"/>
-        </w:rPr>
+        <w:keepNext/>
       </w:pPr>
       <w:r>
         <w:rPr>
           <w:noProof/>
         </w:rPr>
-        <w:lastRenderedPageBreak/>
         <w:drawing>
-          <wp:inline distT="0" distB="0" distL="0" distR="0" wp14:anchorId="1D43ADA7" wp14:editId="7C38FD26">
+          <wp:inline distT="0" distB="0" distL="0" distR="0" wp14:anchorId="5C153B90" wp14:editId="359AEA91">
             <wp:extent cx="5943600" cy="3242310"/>
             <wp:effectExtent l="0" t="0" r="19050" b="15240"/>
             <wp:docPr id="2" name="Chart 2"/>
@@ -393,18 +376,51 @@
           </wp:inline>
         </w:drawing>
       </w:r>
+    </w:p>
+    <w:p>
+      <w:pPr>
+        <w:pStyle w:val="Caption"/>
+      </w:pPr>
+      <w:r>
+        <w:t xml:space="preserve">Figure </w:t>
+      </w:r>
+      <w:fldSimple w:instr=" SEQ Figure \* ARABIC ">
+        <w:r>
+          <w:rPr>
+            <w:noProof/>
+          </w:rPr>
+          <w:t>2</w:t>
+        </w:r>
+      </w:fldSimple>
+      <w:r>
+        <w:t>: Profit to the source ISP ordered from smallest to largest</w:t>
+      </w:r>
+    </w:p>
+    <w:p>
+      <w:pPr>
+        <w:rPr>
+          <w:rFonts w:ascii="Arial" w:hAnsi="Arial" w:cs="Arial"/>
+          <w:color w:val="000000"/>
+        </w:rPr>
+      </w:pPr>
       <w:r>
         <w:br/>
       </w:r>
-      <w:r>
-        <w:br/>
-      </w:r>
+      <w:proofErr w:type="spellStart"/>
       <w:r>
         <w:rPr>
           <w:rFonts w:ascii="Arial" w:hAnsi="Arial" w:cs="Arial"/>
           <w:color w:val="000000"/>
         </w:rPr>
-        <w:t>When both the source and destination are in our ISP, we make $2 revenue. It is often cheap to route within our own ISP, so</w:t>
+        <w:t>EconCost</w:t>
+      </w:r>
+      <w:proofErr w:type="spellEnd"/>
+      <w:r>
+        <w:rPr>
+          <w:rFonts w:ascii="Arial" w:hAnsi="Arial" w:cs="Arial"/>
+          <w:color w:val="000000"/>
+        </w:rPr>
+        <w:t xml:space="preserve"> seems to make better profit for those paths that only from one ISP to another, either with or without transitions inside of each ISP. This is because if a source ISP will try to get the route to the closest POP of the destination ISP to the source ISP’s source POP, regardless of physical distance.</w:t>
       </w:r>
     </w:p>
     <w:sectPr>
@@ -634,6 +650,26 @@
       <w:szCs w:val="16"/>
     </w:rPr>
   </w:style>
+  <w:style w:type="paragraph" w:styleId="Caption">
+    <w:name w:val="caption"/>
+    <w:basedOn w:val="Normal"/>
+    <w:next w:val="Normal"/>
+    <w:uiPriority w:val="35"/>
+    <w:semiHidden/>
+    <w:unhideWhenUsed/>
+    <w:qFormat/>
+    <w:rsid w:val="007C41BE"/>
+    <w:pPr>
+      <w:spacing w:line="240" w:lineRule="auto"/>
+    </w:pPr>
+    <w:rPr>
+      <w:b/>
+      <w:bCs/>
+      <w:color w:val="4F81BD" w:themeColor="accent1"/>
+      <w:sz w:val="18"/>
+      <w:szCs w:val="18"/>
+    </w:rPr>
+  </w:style>
 </w:styles>
 </file>
 
@@ -854,6 +890,26 @@
       <w:szCs w:val="16"/>
     </w:rPr>
   </w:style>
+  <w:style w:type="paragraph" w:styleId="Caption">
+    <w:name w:val="caption"/>
+    <w:basedOn w:val="Normal"/>
+    <w:next w:val="Normal"/>
+    <w:uiPriority w:val="35"/>
+    <w:semiHidden/>
+    <w:unhideWhenUsed/>
+    <w:qFormat/>
+    <w:rsid w:val="007C41BE"/>
+    <w:pPr>
+      <w:spacing w:line="240" w:lineRule="auto"/>
+    </w:pPr>
+    <w:rPr>
+      <w:b/>
+      <w:bCs/>
+      <w:color w:val="4F81BD" w:themeColor="accent1"/>
+      <w:sz w:val="18"/>
+      <w:szCs w:val="18"/>
+    </w:rPr>
+  </w:style>
 </w:styles>
 </file>
 
@@ -5017,11 +5073,11 @@
         </c:dLbls>
         <c:marker val="1"/>
         <c:smooth val="0"/>
-        <c:axId val="84699392"/>
-        <c:axId val="84705280"/>
+        <c:axId val="121182208"/>
+        <c:axId val="134625472"/>
       </c:lineChart>
       <c:catAx>
-        <c:axId val="84699392"/>
+        <c:axId val="121182208"/>
         <c:scaling>
           <c:orientation val="minMax"/>
         </c:scaling>
@@ -5030,7 +5086,7 @@
         <c:majorTickMark val="out"/>
         <c:minorTickMark val="none"/>
         <c:tickLblPos val="nextTo"/>
-        <c:crossAx val="84705280"/>
+        <c:crossAx val="134625472"/>
         <c:crosses val="autoZero"/>
         <c:auto val="1"/>
         <c:lblAlgn val="ctr"/>
@@ -5038,7 +5094,7 @@
         <c:noMultiLvlLbl val="0"/>
       </c:catAx>
       <c:valAx>
-        <c:axId val="84705280"/>
+        <c:axId val="134625472"/>
         <c:scaling>
           <c:orientation val="minMax"/>
         </c:scaling>
@@ -5049,7 +5105,7 @@
         <c:majorTickMark val="out"/>
         <c:minorTickMark val="none"/>
         <c:tickLblPos val="nextTo"/>
-        <c:crossAx val="84699392"/>
+        <c:crossAx val="121182208"/>
         <c:crosses val="autoZero"/>
         <c:crossBetween val="between"/>
       </c:valAx>
@@ -12940,11 +12996,11 @@
         </c:dLbls>
         <c:marker val="1"/>
         <c:smooth val="0"/>
-        <c:axId val="84722432"/>
-        <c:axId val="84723968"/>
+        <c:axId val="121189888"/>
+        <c:axId val="134626624"/>
       </c:lineChart>
       <c:catAx>
-        <c:axId val="84722432"/>
+        <c:axId val="121189888"/>
         <c:scaling>
           <c:orientation val="minMax"/>
         </c:scaling>
@@ -12953,7 +13009,7 @@
         <c:majorTickMark val="out"/>
         <c:minorTickMark val="none"/>
         <c:tickLblPos val="nextTo"/>
-        <c:crossAx val="84723968"/>
+        <c:crossAx val="134626624"/>
         <c:crosses val="autoZero"/>
         <c:auto val="1"/>
         <c:lblAlgn val="ctr"/>
@@ -12961,7 +13017,7 @@
         <c:noMultiLvlLbl val="0"/>
       </c:catAx>
       <c:valAx>
-        <c:axId val="84723968"/>
+        <c:axId val="134626624"/>
         <c:scaling>
           <c:orientation val="minMax"/>
         </c:scaling>
@@ -12972,7 +13028,7 @@
         <c:majorTickMark val="out"/>
         <c:minorTickMark val="none"/>
         <c:tickLblPos val="nextTo"/>
-        <c:crossAx val="84722432"/>
+        <c:crossAx val="121189888"/>
         <c:crosses val="autoZero"/>
         <c:crossBetween val="between"/>
       </c:valAx>

</xml_diff>